<commit_message>
atualizacao aditamento, inserido aditamento data parcela, inserido anexo 1
</commit_message>
<xml_diff>
--- a/galleriafinancas/src/resource/AditamentoCartaDesconto.DOCX
+++ b/galleriafinancas/src/resource/AditamentoCartaDesconto.DOCX
@@ -3993,8 +3993,6 @@
         </w:rPr>
         <w:t>.</w:t>
       </w:r>
-      <w:bookmarkStart w:id="2" w:name="_GoBack"/>
-      <w:bookmarkEnd w:id="2"/>
     </w:p>
     <w:p>
       <w:pPr>
@@ -4252,15 +4250,10 @@
               </w:rPr>
             </w:pPr>
             <w:r>
-              <w:t xml:space="preserve">Flavia Danielli Barbosa </w:t>
-            </w:r>
-            <w:proofErr w:type="spellStart"/>
-            <w:r>
-              <w:t>Maran</w:t>
-            </w:r>
-            <w:proofErr w:type="spellEnd"/>
-            <w:r>
-              <w:t xml:space="preserve"> </w:t>
+              <w:rPr>
+                <w:rFonts w:cstheme="minorHAnsi"/>
+              </w:rPr>
+              <w:t>nomeTestemunha1</w:t>
             </w:r>
           </w:p>
         </w:tc>
@@ -4284,16 +4277,13 @@
               </w:rPr>
             </w:pPr>
             <w:r>
-              <w:t xml:space="preserve">Pedro Henrique </w:t>
-            </w:r>
-            <w:proofErr w:type="spellStart"/>
-            <w:r>
-              <w:t>Velasque</w:t>
-            </w:r>
-            <w:proofErr w:type="spellEnd"/>
-            <w:r>
-              <w:t xml:space="preserve"> Cruz</w:t>
-            </w:r>
+              <w:rPr>
+                <w:rFonts w:cstheme="minorHAnsi"/>
+              </w:rPr>
+              <w:t>nomeTestemunha2</w:t>
+            </w:r>
+            <w:bookmarkStart w:id="2" w:name="_GoBack"/>
+            <w:bookmarkEnd w:id="2"/>
           </w:p>
         </w:tc>
       </w:tr>
@@ -4313,7 +4303,13 @@
               <w:spacing w:after="0" w:line="276" w:lineRule="auto"/>
             </w:pPr>
             <w:r>
-              <w:t>RG: 30.140.080-5</w:t>
+              <w:t xml:space="preserve">RG: </w:t>
+            </w:r>
+            <w:r>
+              <w:rPr>
+                <w:rFonts w:cstheme="minorHAnsi"/>
+              </w:rPr>
+              <w:t>rgTestemunha1</w:t>
             </w:r>
           </w:p>
           <w:p>
@@ -4330,7 +4326,13 @@
               <w:rPr>
                 <w:rFonts w:ascii="Calibri" w:hAnsi="Calibri" w:cs="Calibri"/>
               </w:rPr>
-              <w:t>CPF: 269.458.648-12</w:t>
+              <w:t xml:space="preserve">CPF: </w:t>
+            </w:r>
+            <w:r>
+              <w:rPr>
+                <w:rFonts w:cstheme="minorHAnsi"/>
+              </w:rPr>
+              <w:t>cpfTestemunha1</w:t>
             </w:r>
           </w:p>
         </w:tc>
@@ -4349,7 +4351,10 @@
               <w:t xml:space="preserve">RG: </w:t>
             </w:r>
             <w:r>
-              <w:t>68.949.994-2</w:t>
+              <w:rPr>
+                <w:rFonts w:cstheme="minorHAnsi"/>
+              </w:rPr>
+              <w:t>rgTestemunha2</w:t>
             </w:r>
           </w:p>
           <w:p>
@@ -4370,9 +4375,9 @@
             </w:r>
             <w:r>
               <w:rPr>
-                <w:rFonts w:ascii="Calibri" w:hAnsi="Calibri" w:cs="Calibri"/>
-              </w:rPr>
-              <w:t>104.362.699-96</w:t>
+                <w:rFonts w:cstheme="minorHAnsi"/>
+              </w:rPr>
+              <w:t>cpfTestemunha2</w:t>
             </w:r>
           </w:p>
         </w:tc>
@@ -6023,7 +6028,7 @@
 </file>
 
 <file path=customXml/itemProps1.xml><?xml version="1.0" encoding="utf-8"?>
-<ds:datastoreItem xmlns:ds="http://schemas.openxmlformats.org/officeDocument/2006/customXml" ds:itemID="{ABDF846D-E99F-4E10-940E-0D47FE782F16}">
+<ds:datastoreItem xmlns:ds="http://schemas.openxmlformats.org/officeDocument/2006/customXml" ds:itemID="{A57C7898-A42E-4F43-8361-D11C107B351D}">
   <ds:schemaRefs>
     <ds:schemaRef ds:uri="http://schemas.openxmlformats.org/officeDocument/2006/bibliography"/>
   </ds:schemaRefs>

</xml_diff>